<commit_message>
feat: Add beam geometry diagram, clarify supports
This commit enhances the timber beam analyzer with:

1.  A new visual diagram representing the beam geometry, applied loads (UDLs and Point Loads), and support conditions. This diagram is generated using Matplotlib and saved as `plots/beam_geometry_loads.png`.
2.  Integration of this new diagram into the DOCX analysis report (`beam_analysis_report.docx`) for better visualization of the setup.
3.  Clarified comments within the `parse_support_conditions` function regarding the interpretation of 'xyz' (pinned) and 'XYZ' (fully fixed) support strings.
4.  Improved textual description of parsed support conditions in the DOCX report.
5.  Fixed a NameError in the SLS deflection calculation where `env_uls_deflection_min` was mistakenly used instead of `env_sls_deflection_min`.
</commit_message>
<xml_diff>
--- a/beam_analysis_report.docx
+++ b/beam_analysis_report.docx
@@ -25,7 +25,43 @@
     </w:p>
     <w:p>
       <w:r>
-        <w:t>Support conditions (N0, N1): xyz,xyz</w:t>
+        <w:t>Support conditions (N0, N1): xyz,xyz (Interpreted as: Pinned (fixed translation xyz, free rotation), Pinned (fixed translation xyz, free rotation))</w:t>
+      </w:r>
+    </w:p>
+    <w:p>
+      <w:r>
+        <w:drawing>
+          <wp:inline xmlns:a="http://schemas.openxmlformats.org/drawingml/2006/main" xmlns:pic="http://schemas.openxmlformats.org/drawingml/2006/picture">
+            <wp:extent cx="5943600" cy="1981200"/>
+            <wp:docPr id="1" name="Picture 1"/>
+            <wp:cNvGraphicFramePr>
+              <a:graphicFrameLocks noChangeAspect="1"/>
+            </wp:cNvGraphicFramePr>
+            <a:graphic>
+              <a:graphicData uri="http://schemas.openxmlformats.org/drawingml/2006/picture">
+                <pic:pic>
+                  <pic:nvPicPr>
+                    <pic:cNvPr id="0" name="beam_geometry_loads.png"/>
+                    <pic:cNvPicPr/>
+                  </pic:nvPicPr>
+                  <pic:blipFill>
+                    <a:blip r:embed="rId9"/>
+                    <a:stretch>
+                      <a:fillRect/>
+                    </a:stretch>
+                  </pic:blipFill>
+                  <pic:spPr>
+                    <a:xfrm>
+                      <a:off x="0" y="0"/>
+                      <a:ext cx="5943600" cy="1981200"/>
+                    </a:xfrm>
+                    <a:prstGeom prst="rect"/>
+                  </pic:spPr>
+                </pic:pic>
+              </a:graphicData>
+            </a:graphic>
+          </wp:inline>
+        </w:drawing>
       </w:r>
     </w:p>
     <w:p>
@@ -754,7 +790,7 @@
         <w:drawing>
           <wp:inline xmlns:a="http://schemas.openxmlformats.org/drawingml/2006/main" xmlns:pic="http://schemas.openxmlformats.org/drawingml/2006/picture">
             <wp:extent cx="5486400" cy="3291840"/>
-            <wp:docPr id="1" name="Picture 1"/>
+            <wp:docPr id="2" name="Picture 2"/>
             <wp:cNvGraphicFramePr>
               <a:graphicFrameLocks noChangeAspect="1"/>
             </wp:cNvGraphicFramePr>
@@ -766,7 +802,7 @@
                     <pic:cNvPicPr/>
                   </pic:nvPicPr>
                   <pic:blipFill>
-                    <a:blip r:embed="rId9"/>
+                    <a:blip r:embed="rId10"/>
                     <a:stretch>
                       <a:fillRect/>
                     </a:stretch>
@@ -808,7 +844,7 @@
         <w:drawing>
           <wp:inline xmlns:a="http://schemas.openxmlformats.org/drawingml/2006/main" xmlns:pic="http://schemas.openxmlformats.org/drawingml/2006/picture">
             <wp:extent cx="5486400" cy="3291840"/>
-            <wp:docPr id="2" name="Picture 2"/>
+            <wp:docPr id="3" name="Picture 3"/>
             <wp:cNvGraphicFramePr>
               <a:graphicFrameLocks noChangeAspect="1"/>
             </wp:cNvGraphicFramePr>
@@ -820,7 +856,7 @@
                     <pic:cNvPicPr/>
                   </pic:nvPicPr>
                   <pic:blipFill>
-                    <a:blip r:embed="rId10"/>
+                    <a:blip r:embed="rId11"/>
                     <a:stretch>
                       <a:fillRect/>
                     </a:stretch>
@@ -857,7 +893,7 @@
         <w:drawing>
           <wp:inline xmlns:a="http://schemas.openxmlformats.org/drawingml/2006/main" xmlns:pic="http://schemas.openxmlformats.org/drawingml/2006/picture">
             <wp:extent cx="5486400" cy="3291840"/>
-            <wp:docPr id="3" name="Picture 3"/>
+            <wp:docPr id="4" name="Picture 4"/>
             <wp:cNvGraphicFramePr>
               <a:graphicFrameLocks noChangeAspect="1"/>
             </wp:cNvGraphicFramePr>
@@ -869,7 +905,7 @@
                     <pic:cNvPicPr/>
                   </pic:nvPicPr>
                   <pic:blipFill>
-                    <a:blip r:embed="rId11"/>
+                    <a:blip r:embed="rId12"/>
                     <a:stretch>
                       <a:fillRect/>
                     </a:stretch>

</xml_diff>